<commit_message>
Abstract with new edits from Maj Maher
</commit_message>
<xml_diff>
--- a/Abstract.docx
+++ b/Abstract.docx
@@ -91,8 +91,6 @@
         </w:rPr>
         <w:t>Jesse Sidhu, David Thacker</w:t>
       </w:r>
-      <w:bookmarkStart w:id="0" w:name="_GoBack"/>
-      <w:bookmarkEnd w:id="0"/>
     </w:p>
     <w:p>
       <w:pPr>
@@ -118,6 +116,7 @@
         <w:spacing w:line="480" w:lineRule="auto"/>
         <w:ind w:firstLine="720"/>
         <w:rPr>
+          <w:ins w:id="0" w:author="Brown, Addison P C2C USAF USAFA CW/CS19" w:date="2021-02-02T10:04:00Z"/>
           <w:rFonts w:ascii="Times New Roman" w:hAnsi="Times New Roman" w:cs="Times New Roman"/>
           <w:sz w:val="24"/>
           <w:szCs w:val="24"/>
@@ -129,8 +128,768 @@
           <w:sz w:val="24"/>
           <w:szCs w:val="24"/>
         </w:rPr>
-        <w:t>The objective of this project is to develop and test combat drone swarm algorithms using scrum methodology. The group first developed a simulation harness with customizable parameters including environmental obstacles, swarm size, and window size. Drones also contained adjustable attributes including speed, weaponry, and sensor capabilities. The group then split into smaller algorithm development teams. Each team worked to develop combat swarming algorithms to compete against other teams at the conclusion of each sprint. These algorithms differed from each other in techniques such as movement of both individual drones within the swarm as well as the swarm as a whole, and interaction with enemy drones. The algorithms were pitted against each other within the simulation harness for analysis. Results of these simulations were documented using videos and screenshots during the simulation. These materials were used to analyze and improve future algorithms, allowing the teams to continually refine and improve drone and swarm behavior. Overall, the group was able to develop useful and effective combat swarming algorithms using this process.</w:t>
-      </w:r>
+        <w:t>Th</w:t>
+      </w:r>
+      <w:ins w:id="1" w:author="Reviewer" w:date="2021-02-02T09:35:00Z">
+        <w:r>
+          <w:rPr>
+            <w:rFonts w:ascii="Times New Roman" w:hAnsi="Times New Roman" w:cs="Times New Roman"/>
+            <w:sz w:val="24"/>
+            <w:szCs w:val="24"/>
+          </w:rPr>
+          <w:t>is</w:t>
+        </w:r>
+      </w:ins>
+      <w:del w:id="2" w:author="Reviewer" w:date="2021-02-02T09:35:00Z">
+        <w:r>
+          <w:rPr>
+            <w:rFonts w:ascii="Times New Roman" w:hAnsi="Times New Roman" w:cs="Times New Roman"/>
+            <w:sz w:val="24"/>
+            <w:szCs w:val="24"/>
+          </w:rPr>
+          <w:delText>e</w:delText>
+        </w:r>
+      </w:del>
+      <w:r>
+        <w:rPr>
+          <w:rFonts w:ascii="Times New Roman" w:hAnsi="Times New Roman" w:cs="Times New Roman"/>
+          <w:sz w:val="24"/>
+          <w:szCs w:val="24"/>
+        </w:rPr>
+        <w:t xml:space="preserve"> </w:t>
+      </w:r>
+      <w:del w:id="3" w:author="Reviewer" w:date="2021-02-02T09:32:00Z">
+        <w:r>
+          <w:rPr>
+            <w:rFonts w:ascii="Times New Roman" w:hAnsi="Times New Roman" w:cs="Times New Roman"/>
+            <w:sz w:val="24"/>
+            <w:szCs w:val="24"/>
+          </w:rPr>
+          <w:delText>objective of this</w:delText>
+        </w:r>
+      </w:del>
+      <w:ins w:id="4" w:author="Reviewer" w:date="2021-02-02T09:32:00Z">
+        <w:r>
+          <w:rPr>
+            <w:rFonts w:ascii="Times New Roman" w:hAnsi="Times New Roman" w:cs="Times New Roman"/>
+            <w:sz w:val="24"/>
+            <w:szCs w:val="24"/>
+          </w:rPr>
+          <w:t>combat swarm</w:t>
+        </w:r>
+      </w:ins>
+      <w:r>
+        <w:rPr>
+          <w:rFonts w:ascii="Times New Roman" w:hAnsi="Times New Roman" w:cs="Times New Roman"/>
+          <w:sz w:val="24"/>
+          <w:szCs w:val="24"/>
+        </w:rPr>
+        <w:t xml:space="preserve"> project </w:t>
+      </w:r>
+      <w:del w:id="5" w:author="Reviewer" w:date="2021-02-02T09:33:00Z">
+        <w:r>
+          <w:rPr>
+            <w:rFonts w:ascii="Times New Roman" w:hAnsi="Times New Roman" w:cs="Times New Roman"/>
+            <w:sz w:val="24"/>
+            <w:szCs w:val="24"/>
+          </w:rPr>
+          <w:delText xml:space="preserve">is to </w:delText>
+        </w:r>
+      </w:del>
+      <w:r>
+        <w:rPr>
+          <w:rFonts w:ascii="Times New Roman" w:hAnsi="Times New Roman" w:cs="Times New Roman"/>
+          <w:sz w:val="24"/>
+          <w:szCs w:val="24"/>
+        </w:rPr>
+        <w:t>develop</w:t>
+      </w:r>
+      <w:ins w:id="6" w:author="Reviewer" w:date="2021-02-02T09:33:00Z">
+        <w:r>
+          <w:rPr>
+            <w:rFonts w:ascii="Times New Roman" w:hAnsi="Times New Roman" w:cs="Times New Roman"/>
+            <w:sz w:val="24"/>
+            <w:szCs w:val="24"/>
+          </w:rPr>
+          <w:t>ed</w:t>
+        </w:r>
+      </w:ins>
+      <w:r>
+        <w:rPr>
+          <w:rFonts w:ascii="Times New Roman" w:hAnsi="Times New Roman" w:cs="Times New Roman"/>
+          <w:sz w:val="24"/>
+          <w:szCs w:val="24"/>
+        </w:rPr>
+        <w:t xml:space="preserve"> and test</w:t>
+      </w:r>
+      <w:ins w:id="7" w:author="Reviewer" w:date="2021-02-02T09:33:00Z">
+        <w:r>
+          <w:rPr>
+            <w:rFonts w:ascii="Times New Roman" w:hAnsi="Times New Roman" w:cs="Times New Roman"/>
+            <w:sz w:val="24"/>
+            <w:szCs w:val="24"/>
+          </w:rPr>
+          <w:t>ed</w:t>
+        </w:r>
+      </w:ins>
+      <w:r>
+        <w:rPr>
+          <w:rFonts w:ascii="Times New Roman" w:hAnsi="Times New Roman" w:cs="Times New Roman"/>
+          <w:sz w:val="24"/>
+          <w:szCs w:val="24"/>
+        </w:rPr>
+        <w:t xml:space="preserve"> combat drone swarm algorithms</w:t>
+      </w:r>
+      <w:ins w:id="8" w:author="Reviewer" w:date="2021-02-02T09:37:00Z">
+        <w:r>
+          <w:rPr>
+            <w:rFonts w:ascii="Times New Roman" w:hAnsi="Times New Roman" w:cs="Times New Roman"/>
+            <w:sz w:val="24"/>
+            <w:szCs w:val="24"/>
+          </w:rPr>
+          <w:t xml:space="preserve">, </w:t>
+        </w:r>
+        <w:r>
+          <w:rPr>
+            <w:rFonts w:ascii="Times New Roman" w:hAnsi="Times New Roman" w:cs="Times New Roman"/>
+            <w:sz w:val="24"/>
+            <w:szCs w:val="24"/>
+            <w:rPrChange w:id="9" w:author="Brown, Addison P C2C USAF USAFA CW/CS19" w:date="2021-02-02T10:00:00Z">
+              <w:rPr/>
+            </w:rPrChange>
+          </w:rPr>
+          <w:t xml:space="preserve">implementing randomized simulations of prevalent combat swarm algorithms in literature, while developing novel algorithms through team competition. </w:t>
+        </w:r>
+      </w:ins>
+      <w:del w:id="10" w:author="Reviewer" w:date="2021-02-02T09:33:00Z">
+        <w:r>
+          <w:rPr>
+            <w:rFonts w:ascii="Times New Roman" w:hAnsi="Times New Roman" w:cs="Times New Roman"/>
+            <w:sz w:val="24"/>
+            <w:szCs w:val="24"/>
+          </w:rPr>
+          <w:delText xml:space="preserve"> using scrum methodology</w:delText>
+        </w:r>
+      </w:del>
+      <w:del w:id="11" w:author="Brown, Addison P C2C USAF USAFA CW/CS19" w:date="2021-02-02T10:00:00Z">
+        <w:r>
+          <w:rPr>
+            <w:rFonts w:ascii="Times New Roman" w:hAnsi="Times New Roman" w:cs="Times New Roman"/>
+            <w:sz w:val="24"/>
+            <w:szCs w:val="24"/>
+          </w:rPr>
+          <w:delText xml:space="preserve">. </w:delText>
+        </w:r>
+      </w:del>
+      <w:del w:id="12" w:author="Reviewer" w:date="2021-02-02T09:33:00Z">
+        <w:r>
+          <w:rPr>
+            <w:rFonts w:ascii="Times New Roman" w:hAnsi="Times New Roman" w:cs="Times New Roman"/>
+            <w:sz w:val="24"/>
+            <w:szCs w:val="24"/>
+          </w:rPr>
+          <w:delText>The group first developed a</w:delText>
+        </w:r>
+      </w:del>
+      <w:ins w:id="13" w:author="Reviewer" w:date="2021-02-02T09:33:00Z">
+        <w:r>
+          <w:rPr>
+            <w:rFonts w:ascii="Times New Roman" w:hAnsi="Times New Roman" w:cs="Times New Roman"/>
+            <w:sz w:val="24"/>
+            <w:szCs w:val="24"/>
+          </w:rPr>
+          <w:t>A</w:t>
+        </w:r>
+      </w:ins>
+      <w:r>
+        <w:rPr>
+          <w:rFonts w:ascii="Times New Roman" w:hAnsi="Times New Roman" w:cs="Times New Roman"/>
+          <w:sz w:val="24"/>
+          <w:szCs w:val="24"/>
+        </w:rPr>
+        <w:t xml:space="preserve"> </w:t>
+      </w:r>
+      <w:ins w:id="14" w:author="Reviewer" w:date="2021-02-02T09:33:00Z">
+        <w:r>
+          <w:rPr>
+            <w:rFonts w:ascii="Times New Roman" w:hAnsi="Times New Roman" w:cs="Times New Roman"/>
+            <w:sz w:val="24"/>
+            <w:szCs w:val="24"/>
+          </w:rPr>
+          <w:t xml:space="preserve">drone </w:t>
+        </w:r>
+      </w:ins>
+      <w:r>
+        <w:rPr>
+          <w:rFonts w:ascii="Times New Roman" w:hAnsi="Times New Roman" w:cs="Times New Roman"/>
+          <w:sz w:val="24"/>
+          <w:szCs w:val="24"/>
+        </w:rPr>
+        <w:t xml:space="preserve">simulation harness </w:t>
+      </w:r>
+      <w:del w:id="15" w:author="Reviewer" w:date="2021-02-02T09:33:00Z">
+        <w:r>
+          <w:rPr>
+            <w:rFonts w:ascii="Times New Roman" w:hAnsi="Times New Roman" w:cs="Times New Roman"/>
+            <w:sz w:val="24"/>
+            <w:szCs w:val="24"/>
+          </w:rPr>
+          <w:delText xml:space="preserve">with </w:delText>
+        </w:r>
+      </w:del>
+      <w:ins w:id="16" w:author="Reviewer" w:date="2021-02-02T09:33:00Z">
+        <w:r>
+          <w:rPr>
+            <w:rFonts w:ascii="Times New Roman" w:hAnsi="Times New Roman" w:cs="Times New Roman"/>
+            <w:sz w:val="24"/>
+            <w:szCs w:val="24"/>
+          </w:rPr>
+          <w:t xml:space="preserve">allowed </w:t>
+        </w:r>
+      </w:ins>
+      <w:r>
+        <w:rPr>
+          <w:rFonts w:ascii="Times New Roman" w:hAnsi="Times New Roman" w:cs="Times New Roman"/>
+          <w:sz w:val="24"/>
+          <w:szCs w:val="24"/>
+        </w:rPr>
+        <w:t>customizable parameters including environmental obstacles</w:t>
+      </w:r>
+      <w:del w:id="17" w:author="Brown, Addison P C2C USAF USAFA CW/CS19" w:date="2021-02-02T10:02:00Z">
+        <w:r>
+          <w:rPr>
+            <w:rFonts w:ascii="Times New Roman" w:hAnsi="Times New Roman" w:cs="Times New Roman"/>
+            <w:sz w:val="24"/>
+            <w:szCs w:val="24"/>
+          </w:rPr>
+          <w:delText>,</w:delText>
+        </w:r>
+      </w:del>
+      <w:ins w:id="18" w:author="Brown, Addison P C2C USAF USAFA CW/CS19" w:date="2021-02-02T10:02:00Z">
+        <w:r>
+          <w:rPr>
+            <w:rFonts w:ascii="Times New Roman" w:hAnsi="Times New Roman" w:cs="Times New Roman"/>
+            <w:sz w:val="24"/>
+            <w:szCs w:val="24"/>
+          </w:rPr>
+          <w:t xml:space="preserve"> and</w:t>
+        </w:r>
+      </w:ins>
+      <w:r>
+        <w:rPr>
+          <w:rFonts w:ascii="Times New Roman" w:hAnsi="Times New Roman" w:cs="Times New Roman"/>
+          <w:sz w:val="24"/>
+          <w:szCs w:val="24"/>
+        </w:rPr>
+        <w:t xml:space="preserve"> swarm size</w:t>
+      </w:r>
+      <w:del w:id="19" w:author="Brown, Addison P C2C USAF USAFA CW/CS19" w:date="2021-02-02T10:02:00Z">
+        <w:r>
+          <w:rPr>
+            <w:rFonts w:ascii="Times New Roman" w:hAnsi="Times New Roman" w:cs="Times New Roman"/>
+            <w:sz w:val="24"/>
+            <w:szCs w:val="24"/>
+          </w:rPr>
+          <w:delText xml:space="preserve">, and </w:delText>
+        </w:r>
+        <w:commentRangeStart w:id="20"/>
+        <w:r>
+          <w:rPr>
+            <w:rFonts w:ascii="Times New Roman" w:hAnsi="Times New Roman" w:cs="Times New Roman"/>
+            <w:sz w:val="24"/>
+            <w:szCs w:val="24"/>
+          </w:rPr>
+          <w:delText>window size</w:delText>
+        </w:r>
+      </w:del>
+      <w:commentRangeEnd w:id="20"/>
+      <w:r>
+        <w:rPr>
+          <w:rStyle w:val="CommentReference"/>
+          <w:rFonts w:ascii="Times New Roman" w:hAnsi="Times New Roman" w:cs="Times New Roman"/>
+          <w:sz w:val="24"/>
+          <w:szCs w:val="24"/>
+          <w:rPrChange w:id="21" w:author="Brown, Addison P C2C USAF USAFA CW/CS19" w:date="2021-02-02T10:00:00Z">
+            <w:rPr>
+              <w:rStyle w:val="CommentReference"/>
+            </w:rPr>
+          </w:rPrChange>
+        </w:rPr>
+        <w:commentReference w:id="20"/>
+      </w:r>
+      <w:r>
+        <w:rPr>
+          <w:rFonts w:ascii="Times New Roman" w:hAnsi="Times New Roman" w:cs="Times New Roman"/>
+          <w:sz w:val="24"/>
+          <w:szCs w:val="24"/>
+        </w:rPr>
+        <w:t xml:space="preserve">. </w:t>
+      </w:r>
+      <w:del w:id="22" w:author="Reviewer" w:date="2021-02-02T09:37:00Z">
+        <w:r>
+          <w:rPr>
+            <w:rFonts w:ascii="Times New Roman" w:hAnsi="Times New Roman" w:cs="Times New Roman"/>
+            <w:sz w:val="24"/>
+            <w:szCs w:val="24"/>
+          </w:rPr>
+          <w:delText>Drones also contained</w:delText>
+        </w:r>
+      </w:del>
+      <w:ins w:id="23" w:author="Reviewer" w:date="2021-02-02T09:37:00Z">
+        <w:r>
+          <w:rPr>
+            <w:rFonts w:ascii="Times New Roman" w:hAnsi="Times New Roman" w:cs="Times New Roman"/>
+            <w:sz w:val="24"/>
+            <w:szCs w:val="24"/>
+          </w:rPr>
+          <w:t xml:space="preserve">The harness is able to simulate various </w:t>
+        </w:r>
+      </w:ins>
+      <w:ins w:id="24" w:author="Reviewer" w:date="2021-02-02T09:38:00Z">
+        <w:r>
+          <w:rPr>
+            <w:rFonts w:ascii="Times New Roman" w:hAnsi="Times New Roman" w:cs="Times New Roman"/>
+            <w:sz w:val="24"/>
+            <w:szCs w:val="24"/>
+          </w:rPr>
+          <w:t>drone</w:t>
+        </w:r>
+      </w:ins>
+      <w:ins w:id="25" w:author="Reviewer" w:date="2021-02-02T09:37:00Z">
+        <w:r>
+          <w:rPr>
+            <w:rFonts w:ascii="Times New Roman" w:hAnsi="Times New Roman" w:cs="Times New Roman"/>
+            <w:sz w:val="24"/>
+            <w:szCs w:val="24"/>
+          </w:rPr>
+          <w:t xml:space="preserve"> </w:t>
+        </w:r>
+      </w:ins>
+      <w:ins w:id="26" w:author="Reviewer" w:date="2021-02-02T09:38:00Z">
+        <w:r>
+          <w:rPr>
+            <w:rFonts w:ascii="Times New Roman" w:hAnsi="Times New Roman" w:cs="Times New Roman"/>
+            <w:sz w:val="24"/>
+            <w:szCs w:val="24"/>
+          </w:rPr>
+          <w:t>types through</w:t>
+        </w:r>
+      </w:ins>
+      <w:r>
+        <w:rPr>
+          <w:rFonts w:ascii="Times New Roman" w:hAnsi="Times New Roman" w:cs="Times New Roman"/>
+          <w:sz w:val="24"/>
+          <w:szCs w:val="24"/>
+        </w:rPr>
+        <w:t xml:space="preserve"> adjustable </w:t>
+      </w:r>
+      <w:ins w:id="27" w:author="Reviewer" w:date="2021-02-02T09:38:00Z">
+        <w:r>
+          <w:rPr>
+            <w:rFonts w:ascii="Times New Roman" w:hAnsi="Times New Roman" w:cs="Times New Roman"/>
+            <w:sz w:val="24"/>
+            <w:szCs w:val="24"/>
+          </w:rPr>
+          <w:t xml:space="preserve">class </w:t>
+        </w:r>
+      </w:ins>
+      <w:r>
+        <w:rPr>
+          <w:rFonts w:ascii="Times New Roman" w:hAnsi="Times New Roman" w:cs="Times New Roman"/>
+          <w:sz w:val="24"/>
+          <w:szCs w:val="24"/>
+        </w:rPr>
+        <w:t xml:space="preserve">attributes including speed, weaponry, and sensor capabilities. </w:t>
+      </w:r>
+      <w:del w:id="28" w:author="Reviewer" w:date="2021-02-02T09:38:00Z">
+        <w:r>
+          <w:rPr>
+            <w:rFonts w:ascii="Times New Roman" w:hAnsi="Times New Roman" w:cs="Times New Roman"/>
+            <w:sz w:val="24"/>
+            <w:szCs w:val="24"/>
+          </w:rPr>
+          <w:delText>The group then split into smaller algorithm development teams. Each</w:delText>
+        </w:r>
+      </w:del>
+      <w:ins w:id="29" w:author="Reviewer" w:date="2021-02-02T09:38:00Z">
+        <w:r>
+          <w:rPr>
+            <w:rFonts w:ascii="Times New Roman" w:hAnsi="Times New Roman" w:cs="Times New Roman"/>
+            <w:sz w:val="24"/>
+            <w:szCs w:val="24"/>
+          </w:rPr>
+          <w:t>Two</w:t>
+        </w:r>
+      </w:ins>
+      <w:r>
+        <w:rPr>
+          <w:rFonts w:ascii="Times New Roman" w:hAnsi="Times New Roman" w:cs="Times New Roman"/>
+          <w:sz w:val="24"/>
+          <w:szCs w:val="24"/>
+        </w:rPr>
+        <w:t xml:space="preserve"> team</w:t>
+      </w:r>
+      <w:ins w:id="30" w:author="Reviewer" w:date="2021-02-02T09:38:00Z">
+        <w:r>
+          <w:rPr>
+            <w:rFonts w:ascii="Times New Roman" w:hAnsi="Times New Roman" w:cs="Times New Roman"/>
+            <w:sz w:val="24"/>
+            <w:szCs w:val="24"/>
+          </w:rPr>
+          <w:t>s</w:t>
+        </w:r>
+      </w:ins>
+      <w:r>
+        <w:rPr>
+          <w:rFonts w:ascii="Times New Roman" w:hAnsi="Times New Roman" w:cs="Times New Roman"/>
+          <w:sz w:val="24"/>
+          <w:szCs w:val="24"/>
+        </w:rPr>
+        <w:t xml:space="preserve"> worked to develop </w:t>
+      </w:r>
+      <w:ins w:id="31" w:author="Reviewer" w:date="2021-02-02T09:38:00Z">
+        <w:r>
+          <w:rPr>
+            <w:rFonts w:ascii="Times New Roman" w:hAnsi="Times New Roman" w:cs="Times New Roman"/>
+            <w:sz w:val="24"/>
+            <w:szCs w:val="24"/>
+          </w:rPr>
+          <w:t xml:space="preserve">competing </w:t>
+        </w:r>
+      </w:ins>
+      <w:r>
+        <w:rPr>
+          <w:rFonts w:ascii="Times New Roman" w:hAnsi="Times New Roman" w:cs="Times New Roman"/>
+          <w:sz w:val="24"/>
+          <w:szCs w:val="24"/>
+        </w:rPr>
+        <w:t>combat swarming algorithms</w:t>
+      </w:r>
+      <w:ins w:id="32" w:author="Reviewer" w:date="2021-02-02T09:39:00Z">
+        <w:r>
+          <w:rPr>
+            <w:rFonts w:ascii="Times New Roman" w:hAnsi="Times New Roman" w:cs="Times New Roman"/>
+            <w:sz w:val="24"/>
+            <w:szCs w:val="24"/>
+          </w:rPr>
+          <w:t>, evaluated by average success rate in the drone simulation harness</w:t>
+        </w:r>
+      </w:ins>
+      <w:del w:id="33" w:author="Reviewer" w:date="2021-02-02T09:38:00Z">
+        <w:r>
+          <w:rPr>
+            <w:rFonts w:ascii="Times New Roman" w:hAnsi="Times New Roman" w:cs="Times New Roman"/>
+            <w:sz w:val="24"/>
+            <w:szCs w:val="24"/>
+          </w:rPr>
+          <w:delText xml:space="preserve"> to compete against other teams at the conclusion of each sprint</w:delText>
+        </w:r>
+      </w:del>
+      <w:r>
+        <w:rPr>
+          <w:rFonts w:ascii="Times New Roman" w:hAnsi="Times New Roman" w:cs="Times New Roman"/>
+          <w:sz w:val="24"/>
+          <w:szCs w:val="24"/>
+        </w:rPr>
+        <w:t xml:space="preserve">. </w:t>
+      </w:r>
+      <w:commentRangeStart w:id="34"/>
+      <w:commentRangeStart w:id="35"/>
+      <w:del w:id="36" w:author="Brown, Addison P C2C USAF USAFA CW/CS19" w:date="2021-02-02T10:04:00Z">
+        <w:r>
+          <w:rPr>
+            <w:rFonts w:ascii="Times New Roman" w:hAnsi="Times New Roman" w:cs="Times New Roman"/>
+            <w:sz w:val="24"/>
+            <w:szCs w:val="24"/>
+          </w:rPr>
+          <w:delText>These algorithms differed from each other in techniques such as movement of both individual drones within the swarm as well as the swarm as a whole, and interaction with enemy drones.</w:delText>
+        </w:r>
+        <w:commentRangeEnd w:id="34"/>
+        <w:r>
+          <w:rPr>
+            <w:rStyle w:val="CommentReference"/>
+            <w:rFonts w:ascii="Times New Roman" w:hAnsi="Times New Roman" w:cs="Times New Roman"/>
+            <w:sz w:val="24"/>
+            <w:szCs w:val="24"/>
+            <w:rPrChange w:id="37" w:author="Brown, Addison P C2C USAF USAFA CW/CS19" w:date="2021-02-02T10:00:00Z">
+              <w:rPr>
+                <w:rStyle w:val="CommentReference"/>
+              </w:rPr>
+            </w:rPrChange>
+          </w:rPr>
+          <w:commentReference w:id="34"/>
+        </w:r>
+        <w:commentRangeEnd w:id="35"/>
+        <w:r>
+          <w:rPr>
+            <w:rStyle w:val="CommentReference"/>
+          </w:rPr>
+          <w:commentReference w:id="35"/>
+        </w:r>
+        <w:r>
+          <w:rPr>
+            <w:rFonts w:ascii="Times New Roman" w:hAnsi="Times New Roman" w:cs="Times New Roman"/>
+            <w:sz w:val="24"/>
+            <w:szCs w:val="24"/>
+          </w:rPr>
+          <w:delText xml:space="preserve"> </w:delText>
+        </w:r>
+      </w:del>
+      <w:del w:id="38" w:author="Reviewer" w:date="2021-02-02T09:40:00Z">
+        <w:r>
+          <w:rPr>
+            <w:rFonts w:ascii="Times New Roman" w:hAnsi="Times New Roman" w:cs="Times New Roman"/>
+            <w:sz w:val="24"/>
+            <w:szCs w:val="24"/>
+          </w:rPr>
+          <w:delText xml:space="preserve">The algorithms were pitted against each other within the simulation harness for analysis. </w:delText>
+        </w:r>
+      </w:del>
+      <w:r>
+        <w:rPr>
+          <w:rFonts w:ascii="Times New Roman" w:hAnsi="Times New Roman" w:cs="Times New Roman"/>
+          <w:sz w:val="24"/>
+          <w:szCs w:val="24"/>
+        </w:rPr>
+        <w:t>Results of these simulations were documented using video</w:t>
+      </w:r>
+      <w:ins w:id="39" w:author="Reviewer" w:date="2021-02-02T09:40:00Z">
+        <w:r>
+          <w:rPr>
+            <w:rFonts w:ascii="Times New Roman" w:hAnsi="Times New Roman" w:cs="Times New Roman"/>
+            <w:sz w:val="24"/>
+            <w:szCs w:val="24"/>
+          </w:rPr>
+          <w:t>,</w:t>
+        </w:r>
+      </w:ins>
+      <w:ins w:id="40" w:author="Brown, Addison P C2C USAF USAFA CW/CS19" w:date="2021-02-02T10:00:00Z">
+        <w:r>
+          <w:rPr>
+            <w:rFonts w:ascii="Times New Roman" w:hAnsi="Times New Roman" w:cs="Times New Roman"/>
+            <w:sz w:val="24"/>
+            <w:szCs w:val="24"/>
+          </w:rPr>
+          <w:t xml:space="preserve"> </w:t>
+        </w:r>
+      </w:ins>
+      <w:del w:id="41" w:author="Reviewer" w:date="2021-02-02T09:40:00Z">
+        <w:r>
+          <w:rPr>
+            <w:rFonts w:ascii="Times New Roman" w:hAnsi="Times New Roman" w:cs="Times New Roman"/>
+            <w:sz w:val="24"/>
+            <w:szCs w:val="24"/>
+          </w:rPr>
+          <w:delText xml:space="preserve">s and </w:delText>
+        </w:r>
+      </w:del>
+      <w:r>
+        <w:rPr>
+          <w:rFonts w:ascii="Times New Roman" w:hAnsi="Times New Roman" w:cs="Times New Roman"/>
+          <w:sz w:val="24"/>
+          <w:szCs w:val="24"/>
+        </w:rPr>
+        <w:t>screenshots</w:t>
+      </w:r>
+      <w:ins w:id="42" w:author="Reviewer" w:date="2021-02-02T09:40:00Z">
+        <w:r>
+          <w:rPr>
+            <w:rFonts w:ascii="Times New Roman" w:hAnsi="Times New Roman" w:cs="Times New Roman"/>
+            <w:sz w:val="24"/>
+            <w:szCs w:val="24"/>
+          </w:rPr>
+          <w:t xml:space="preserve">, and </w:t>
+        </w:r>
+        <w:del w:id="43" w:author="Brown, Addison P C2C USAF USAFA CW/CS19" w:date="2021-02-02T10:01:00Z">
+          <w:r>
+            <w:rPr>
+              <w:rFonts w:ascii="Times New Roman" w:hAnsi="Times New Roman" w:cs="Times New Roman"/>
+              <w:sz w:val="24"/>
+              <w:szCs w:val="24"/>
+            </w:rPr>
+            <w:delText xml:space="preserve">maintain a </w:delText>
+          </w:r>
+        </w:del>
+        <w:r>
+          <w:rPr>
+            <w:rFonts w:ascii="Times New Roman" w:hAnsi="Times New Roman" w:cs="Times New Roman"/>
+            <w:sz w:val="24"/>
+            <w:szCs w:val="24"/>
+          </w:rPr>
+          <w:t>flight path records</w:t>
+        </w:r>
+      </w:ins>
+      <w:r>
+        <w:rPr>
+          <w:rFonts w:ascii="Times New Roman" w:hAnsi="Times New Roman" w:cs="Times New Roman"/>
+          <w:sz w:val="24"/>
+          <w:szCs w:val="24"/>
+        </w:rPr>
+        <w:t xml:space="preserve"> during the simulation. These </w:t>
+      </w:r>
+      <w:del w:id="44" w:author="Reviewer" w:date="2021-02-02T09:40:00Z">
+        <w:r>
+          <w:rPr>
+            <w:rFonts w:ascii="Times New Roman" w:hAnsi="Times New Roman" w:cs="Times New Roman"/>
+            <w:sz w:val="24"/>
+            <w:szCs w:val="24"/>
+          </w:rPr>
+          <w:delText xml:space="preserve">materials </w:delText>
+        </w:r>
+      </w:del>
+      <w:ins w:id="45" w:author="Reviewer" w:date="2021-02-02T09:40:00Z">
+        <w:r>
+          <w:rPr>
+            <w:rFonts w:ascii="Times New Roman" w:hAnsi="Times New Roman" w:cs="Times New Roman"/>
+            <w:sz w:val="24"/>
+            <w:szCs w:val="24"/>
+          </w:rPr>
+          <w:t xml:space="preserve">artifacts </w:t>
+        </w:r>
+      </w:ins>
+      <w:r>
+        <w:rPr>
+          <w:rFonts w:ascii="Times New Roman" w:hAnsi="Times New Roman" w:cs="Times New Roman"/>
+          <w:sz w:val="24"/>
+          <w:szCs w:val="24"/>
+        </w:rPr>
+        <w:t xml:space="preserve">were used to analyze and improve </w:t>
+      </w:r>
+      <w:del w:id="46" w:author="Reviewer" w:date="2021-02-02T09:41:00Z">
+        <w:r>
+          <w:rPr>
+            <w:rFonts w:ascii="Times New Roman" w:hAnsi="Times New Roman" w:cs="Times New Roman"/>
+            <w:sz w:val="24"/>
+            <w:szCs w:val="24"/>
+          </w:rPr>
+          <w:delText xml:space="preserve">future </w:delText>
+        </w:r>
+      </w:del>
+      <w:ins w:id="47" w:author="Reviewer" w:date="2021-02-02T09:41:00Z">
+        <w:r>
+          <w:rPr>
+            <w:rFonts w:ascii="Times New Roman" w:hAnsi="Times New Roman" w:cs="Times New Roman"/>
+            <w:sz w:val="24"/>
+            <w:szCs w:val="24"/>
+          </w:rPr>
+          <w:t xml:space="preserve">current state-of-the-art </w:t>
+        </w:r>
+      </w:ins>
+      <w:r>
+        <w:rPr>
+          <w:rFonts w:ascii="Times New Roman" w:hAnsi="Times New Roman" w:cs="Times New Roman"/>
+          <w:sz w:val="24"/>
+          <w:szCs w:val="24"/>
+        </w:rPr>
+        <w:t>algorithms</w:t>
+      </w:r>
+      <w:del w:id="48" w:author="Reviewer" w:date="2021-02-02T09:41:00Z">
+        <w:r>
+          <w:rPr>
+            <w:rFonts w:ascii="Times New Roman" w:hAnsi="Times New Roman" w:cs="Times New Roman"/>
+            <w:sz w:val="24"/>
+            <w:szCs w:val="24"/>
+          </w:rPr>
+          <w:delText>,</w:delText>
+        </w:r>
+      </w:del>
+      <w:ins w:id="49" w:author="Reviewer" w:date="2021-02-02T09:41:00Z">
+        <w:r>
+          <w:rPr>
+            <w:rFonts w:ascii="Times New Roman" w:hAnsi="Times New Roman" w:cs="Times New Roman"/>
+            <w:sz w:val="24"/>
+            <w:szCs w:val="24"/>
+          </w:rPr>
+          <w:t xml:space="preserve"> </w:t>
+        </w:r>
+      </w:ins>
+      <w:del w:id="50" w:author="Reviewer" w:date="2021-02-02T09:41:00Z">
+        <w:r>
+          <w:rPr>
+            <w:rFonts w:ascii="Times New Roman" w:hAnsi="Times New Roman" w:cs="Times New Roman"/>
+            <w:sz w:val="24"/>
+            <w:szCs w:val="24"/>
+          </w:rPr>
+          <w:delText xml:space="preserve"> allowing the teams</w:delText>
+        </w:r>
+      </w:del>
+      <w:ins w:id="51" w:author="Reviewer" w:date="2021-02-02T09:41:00Z">
+        <w:r>
+          <w:rPr>
+            <w:rFonts w:ascii="Times New Roman" w:hAnsi="Times New Roman" w:cs="Times New Roman"/>
+            <w:sz w:val="24"/>
+            <w:szCs w:val="24"/>
+          </w:rPr>
+          <w:t>and</w:t>
+        </w:r>
+      </w:ins>
+      <w:r>
+        <w:rPr>
+          <w:rFonts w:ascii="Times New Roman" w:hAnsi="Times New Roman" w:cs="Times New Roman"/>
+          <w:sz w:val="24"/>
+          <w:szCs w:val="24"/>
+        </w:rPr>
+        <w:t xml:space="preserve"> to </w:t>
+      </w:r>
+      <w:del w:id="52" w:author="Reviewer" w:date="2021-02-02T09:41:00Z">
+        <w:r>
+          <w:rPr>
+            <w:rFonts w:ascii="Times New Roman" w:hAnsi="Times New Roman" w:cs="Times New Roman"/>
+            <w:sz w:val="24"/>
+            <w:szCs w:val="24"/>
+          </w:rPr>
+          <w:delText xml:space="preserve">continually </w:delText>
+        </w:r>
+      </w:del>
+      <w:r>
+        <w:rPr>
+          <w:rFonts w:ascii="Times New Roman" w:hAnsi="Times New Roman" w:cs="Times New Roman"/>
+          <w:sz w:val="24"/>
+          <w:szCs w:val="24"/>
+        </w:rPr>
+        <w:t>refine and improve drone and swarm behavior. Overall, the group was able to develop useful and effective combat swarming algorithms using this process.</w:t>
+      </w:r>
+      <w:bookmarkStart w:id="53" w:name="_GoBack"/>
+      <w:bookmarkEnd w:id="53"/>
+    </w:p>
+    <w:p>
+      <w:pPr>
+        <w:rPr>
+          <w:ins w:id="54" w:author="Brown, Addison P C2C USAF USAFA CW/CS19" w:date="2021-02-02T10:04:00Z"/>
+          <w:rFonts w:ascii="Times New Roman" w:hAnsi="Times New Roman" w:cs="Times New Roman"/>
+          <w:sz w:val="24"/>
+          <w:szCs w:val="24"/>
+        </w:rPr>
+      </w:pPr>
+    </w:p>
+    <w:p>
+      <w:pPr>
+        <w:tabs>
+          <w:tab w:val="left" w:pos="7581"/>
+        </w:tabs>
+        <w:rPr>
+          <w:rFonts w:ascii="Times New Roman" w:hAnsi="Times New Roman" w:cs="Times New Roman"/>
+          <w:sz w:val="24"/>
+          <w:szCs w:val="24"/>
+        </w:rPr>
+        <w:pPrChange w:id="55" w:author="Brown, Addison P C2C USAF USAFA CW/CS19" w:date="2021-02-02T10:04:00Z">
+          <w:pPr>
+            <w:spacing w:line="480" w:lineRule="auto"/>
+            <w:ind w:firstLine="720"/>
+          </w:pPr>
+        </w:pPrChange>
+      </w:pPr>
+      <w:ins w:id="56" w:author="Brown, Addison P C2C USAF USAFA CW/CS19" w:date="2021-02-02T10:04:00Z">
+        <w:r>
+          <w:rPr>
+            <w:rFonts w:ascii="Times New Roman" w:hAnsi="Times New Roman" w:cs="Times New Roman"/>
+            <w:sz w:val="24"/>
+            <w:szCs w:val="24"/>
+          </w:rPr>
+          <w:lastRenderedPageBreak/>
+          <w:tab/>
+        </w:r>
+      </w:ins>
     </w:p>
     <w:sectPr>
       <w:pgSz w:w="12240" w:h="15840"/>
@@ -140,6 +899,75 @@
     </w:sectPr>
   </w:body>
 </w:document>
+</file>
+
+<file path=word/comments.xml><?xml version="1.0" encoding="utf-8"?>
+<w:comments xmlns:wpc="http://schemas.microsoft.com/office/word/2010/wordprocessingCanvas" xmlns:cx="http://schemas.microsoft.com/office/drawing/2014/chartex" xmlns:cx1="http://schemas.microsoft.com/office/drawing/2015/9/8/chartex" xmlns:mc="http://schemas.openxmlformats.org/markup-compatibility/2006" xmlns:o="urn:schemas-microsoft-com:office:office" xmlns:r="http://schemas.openxmlformats.org/officeDocument/2006/relationships" xmlns:m="http://schemas.openxmlformats.org/officeDocument/2006/math" xmlns:v="urn:schemas-microsoft-com:vml" xmlns:wp14="http://schemas.microsoft.com/office/word/2010/wordprocessingDrawing" xmlns:wp="http://schemas.openxmlformats.org/drawingml/2006/wordprocessingDrawing" xmlns:w10="urn:schemas-microsoft-com:office:word" xmlns:w="http://schemas.openxmlformats.org/wordprocessingml/2006/main" xmlns:w14="http://schemas.microsoft.com/office/word/2010/wordml" xmlns:w15="http://schemas.microsoft.com/office/word/2012/wordml" xmlns:w16se="http://schemas.microsoft.com/office/word/2015/wordml/symex" xmlns:wpg="http://schemas.microsoft.com/office/word/2010/wordprocessingGroup" xmlns:wpi="http://schemas.microsoft.com/office/word/2010/wordprocessingInk" xmlns:wne="http://schemas.microsoft.com/office/word/2006/wordml" xmlns:wps="http://schemas.microsoft.com/office/word/2010/wordprocessingShape" mc:Ignorable="w14 w15 w16se wp14">
+  <w:comment w:id="20" w:author="Reviewer" w:date="2021-02-02T09:34:00Z" w:initials="...">
+    <w:p>
+      <w:pPr>
+        <w:pStyle w:val="CommentText"/>
+      </w:pPr>
+      <w:r>
+        <w:rPr>
+          <w:rStyle w:val="CommentReference"/>
+        </w:rPr>
+        <w:annotationRef/>
+      </w:r>
+      <w:r>
+        <w:t xml:space="preserve">What is window size? I guess the size of the window on the screen. I think it is assumed this will just works, so maybe remove this customization. </w:t>
+      </w:r>
+    </w:p>
+  </w:comment>
+  <w:comment w:id="34" w:author="Reviewer" w:date="2021-02-02T09:39:00Z" w:initials="...">
+    <w:p>
+      <w:pPr>
+        <w:pStyle w:val="CommentText"/>
+      </w:pPr>
+      <w:r>
+        <w:rPr>
+          <w:rStyle w:val="CommentReference"/>
+        </w:rPr>
+        <w:annotationRef/>
+      </w:r>
+      <w:r>
+        <w:t xml:space="preserve">Recommend removing, unless we actually know how the algorithms will vary from each other. </w:t>
+      </w:r>
+    </w:p>
+  </w:comment>
+  <w:comment w:id="35" w:author="Brown, Addison P C2C USAF USAFA CW/CS19" w:date="2021-02-02T10:02:00Z" w:initials="BAPCUUC">
+    <w:p>
+      <w:pPr>
+        <w:pStyle w:val="CommentText"/>
+      </w:pPr>
+      <w:r>
+        <w:rPr>
+          <w:rStyle w:val="CommentReference"/>
+        </w:rPr>
+        <w:annotationRef/>
+      </w:r>
+    </w:p>
+  </w:comment>
+</w:comments>
+</file>
+
+<file path=word/commentsExtended.xml><?xml version="1.0" encoding="utf-8"?>
+<w15:commentsEx xmlns:wpc="http://schemas.microsoft.com/office/word/2010/wordprocessingCanvas" xmlns:cx="http://schemas.microsoft.com/office/drawing/2014/chartex" xmlns:cx1="http://schemas.microsoft.com/office/drawing/2015/9/8/chartex" xmlns:mc="http://schemas.openxmlformats.org/markup-compatibility/2006" xmlns:o="urn:schemas-microsoft-com:office:office" xmlns:r="http://schemas.openxmlformats.org/officeDocument/2006/relationships" xmlns:m="http://schemas.openxmlformats.org/officeDocument/2006/math" xmlns:v="urn:schemas-microsoft-com:vml" xmlns:wp14="http://schemas.microsoft.com/office/word/2010/wordprocessingDrawing" xmlns:wp="http://schemas.openxmlformats.org/drawingml/2006/wordprocessingDrawing" xmlns:w10="urn:schemas-microsoft-com:office:word" xmlns:w="http://schemas.openxmlformats.org/wordprocessingml/2006/main" xmlns:w14="http://schemas.microsoft.com/office/word/2010/wordml" xmlns:w15="http://schemas.microsoft.com/office/word/2012/wordml" xmlns:w16se="http://schemas.microsoft.com/office/word/2015/wordml/symex" xmlns:wpg="http://schemas.microsoft.com/office/word/2010/wordprocessingGroup" xmlns:wpi="http://schemas.microsoft.com/office/word/2010/wordprocessingInk" xmlns:wne="http://schemas.microsoft.com/office/word/2006/wordml" xmlns:wps="http://schemas.microsoft.com/office/word/2010/wordprocessingShape" mc:Ignorable="w14 w15 w16se wp14">
+  <w15:commentEx w15:paraId="2C62AD06" w15:done="0"/>
+  <w15:commentEx w15:paraId="0A4EF86D" w15:done="0"/>
+  <w15:commentEx w15:paraId="2E809DCA" w15:paraIdParent="0A4EF86D" w15:done="0"/>
+</w15:commentsEx>
+</file>
+
+<file path=word/people.xml><?xml version="1.0" encoding="utf-8"?>
+<w15:people xmlns:wpc="http://schemas.microsoft.com/office/word/2010/wordprocessingCanvas" xmlns:cx="http://schemas.microsoft.com/office/drawing/2014/chartex" xmlns:cx1="http://schemas.microsoft.com/office/drawing/2015/9/8/chartex" xmlns:mc="http://schemas.openxmlformats.org/markup-compatibility/2006" xmlns:o="urn:schemas-microsoft-com:office:office" xmlns:r="http://schemas.openxmlformats.org/officeDocument/2006/relationships" xmlns:m="http://schemas.openxmlformats.org/officeDocument/2006/math" xmlns:v="urn:schemas-microsoft-com:vml" xmlns:wp14="http://schemas.microsoft.com/office/word/2010/wordprocessingDrawing" xmlns:wp="http://schemas.openxmlformats.org/drawingml/2006/wordprocessingDrawing" xmlns:w10="urn:schemas-microsoft-com:office:word" xmlns:w="http://schemas.openxmlformats.org/wordprocessingml/2006/main" xmlns:w14="http://schemas.microsoft.com/office/word/2010/wordml" xmlns:w15="http://schemas.microsoft.com/office/word/2012/wordml" xmlns:w16se="http://schemas.microsoft.com/office/word/2015/wordml/symex" xmlns:wpg="http://schemas.microsoft.com/office/word/2010/wordprocessingGroup" xmlns:wpi="http://schemas.microsoft.com/office/word/2010/wordprocessingInk" xmlns:wne="http://schemas.microsoft.com/office/word/2006/wordml" xmlns:wps="http://schemas.microsoft.com/office/word/2010/wordprocessingShape" mc:Ignorable="w14 w15 w16se wp14">
+  <w15:person w15:author="Brown, Addison P C2C USAF USAFA CW/CS19">
+    <w15:presenceInfo w15:providerId="None" w15:userId="Brown, Addison P C2C USAF USAFA CW/CS19"/>
+  </w15:person>
+  <w15:person w15:author="Reviewer">
+    <w15:presenceInfo w15:providerId="None" w15:userId="Reviewer"/>
+  </w15:person>
+</w15:people>
 </file>
 
 <file path=word/styles.xml><?xml version="1.0" encoding="utf-8"?>
@@ -563,6 +1391,104 @@
     <w:semiHidden/>
     <w:unhideWhenUsed/>
   </w:style>
+  <w:style w:type="character" w:styleId="CommentReference">
+    <w:name w:val="annotation reference"/>
+    <w:basedOn w:val="DefaultParagraphFont"/>
+    <w:uiPriority w:val="99"/>
+    <w:semiHidden/>
+    <w:unhideWhenUsed/>
+    <w:rsid w:val="00590186"/>
+    <w:rPr>
+      <w:sz w:val="16"/>
+      <w:szCs w:val="16"/>
+    </w:rPr>
+  </w:style>
+  <w:style w:type="paragraph" w:styleId="CommentText">
+    <w:name w:val="annotation text"/>
+    <w:basedOn w:val="Normal"/>
+    <w:link w:val="CommentTextChar"/>
+    <w:uiPriority w:val="99"/>
+    <w:semiHidden/>
+    <w:unhideWhenUsed/>
+    <w:rsid w:val="00590186"/>
+    <w:pPr>
+      <w:spacing w:line="240" w:lineRule="auto"/>
+    </w:pPr>
+    <w:rPr>
+      <w:sz w:val="20"/>
+      <w:szCs w:val="20"/>
+    </w:rPr>
+  </w:style>
+  <w:style w:type="character" w:customStyle="1" w:styleId="CommentTextChar">
+    <w:name w:val="Comment Text Char"/>
+    <w:basedOn w:val="DefaultParagraphFont"/>
+    <w:link w:val="CommentText"/>
+    <w:uiPriority w:val="99"/>
+    <w:semiHidden/>
+    <w:rsid w:val="00590186"/>
+    <w:rPr>
+      <w:sz w:val="20"/>
+      <w:szCs w:val="20"/>
+    </w:rPr>
+  </w:style>
+  <w:style w:type="paragraph" w:styleId="CommentSubject">
+    <w:name w:val="annotation subject"/>
+    <w:basedOn w:val="CommentText"/>
+    <w:next w:val="CommentText"/>
+    <w:link w:val="CommentSubjectChar"/>
+    <w:uiPriority w:val="99"/>
+    <w:semiHidden/>
+    <w:unhideWhenUsed/>
+    <w:rsid w:val="00590186"/>
+    <w:rPr>
+      <w:b/>
+      <w:bCs/>
+    </w:rPr>
+  </w:style>
+  <w:style w:type="character" w:customStyle="1" w:styleId="CommentSubjectChar">
+    <w:name w:val="Comment Subject Char"/>
+    <w:basedOn w:val="CommentTextChar"/>
+    <w:link w:val="CommentSubject"/>
+    <w:uiPriority w:val="99"/>
+    <w:semiHidden/>
+    <w:rsid w:val="00590186"/>
+    <w:rPr>
+      <w:b/>
+      <w:bCs/>
+      <w:sz w:val="20"/>
+      <w:szCs w:val="20"/>
+    </w:rPr>
+  </w:style>
+  <w:style w:type="paragraph" w:styleId="BalloonText">
+    <w:name w:val="Balloon Text"/>
+    <w:basedOn w:val="Normal"/>
+    <w:link w:val="BalloonTextChar"/>
+    <w:uiPriority w:val="99"/>
+    <w:semiHidden/>
+    <w:unhideWhenUsed/>
+    <w:rsid w:val="00590186"/>
+    <w:pPr>
+      <w:spacing w:after="0" w:line="240" w:lineRule="auto"/>
+    </w:pPr>
+    <w:rPr>
+      <w:rFonts w:ascii="Segoe UI" w:hAnsi="Segoe UI" w:cs="Segoe UI"/>
+      <w:sz w:val="18"/>
+      <w:szCs w:val="18"/>
+    </w:rPr>
+  </w:style>
+  <w:style w:type="character" w:customStyle="1" w:styleId="BalloonTextChar">
+    <w:name w:val="Balloon Text Char"/>
+    <w:basedOn w:val="DefaultParagraphFont"/>
+    <w:link w:val="BalloonText"/>
+    <w:uiPriority w:val="99"/>
+    <w:semiHidden/>
+    <w:rsid w:val="00590186"/>
+    <w:rPr>
+      <w:rFonts w:ascii="Segoe UI" w:hAnsi="Segoe UI" w:cs="Segoe UI"/>
+      <w:sz w:val="18"/>
+      <w:szCs w:val="18"/>
+    </w:rPr>
+  </w:style>
 </w:styles>
 </file>
 
@@ -828,32 +1754,39 @@
 </file>
 
 <file path=customXml/item1.xml><?xml version="1.0" encoding="utf-8"?>
-<ct:contentTypeSchema xmlns:ct="http://schemas.microsoft.com/office/2006/metadata/contentType" xmlns:ma="http://schemas.microsoft.com/office/2006/metadata/properties/metaAttributes" ct:_="" ma:_="" ma:contentTypeName="Document" ma:contentTypeID="0x01010001D7BA63AE0A2049BABDEA5F6B26B79C" ma:contentTypeVersion="15" ma:contentTypeDescription="Create a new document." ma:contentTypeScope="" ma:versionID="83a85908acfb3ca8127674b9baf3883a">
-  <xsd:schema xmlns:xsd="http://www.w3.org/2001/XMLSchema" xmlns:xs="http://www.w3.org/2001/XMLSchema" xmlns:p="http://schemas.microsoft.com/office/2006/metadata/properties" xmlns:ns1="http://schemas.microsoft.com/sharepoint/v3" xmlns:ns3="e5534d40-f1d9-4afa-a0cb-14840b2e9f95" xmlns:ns4="df82f55f-bfda-4a8b-9851-95cef1a703c4" targetNamespace="http://schemas.microsoft.com/office/2006/metadata/properties" ma:root="true" ma:fieldsID="3b9b82c4e602e4c2e2a020337f2a45be" ns1:_="" ns3:_="" ns4:_="">
-    <xsd:import namespace="http://schemas.microsoft.com/sharepoint/v3"/>
-    <xsd:import namespace="e5534d40-f1d9-4afa-a0cb-14840b2e9f95"/>
-    <xsd:import namespace="df82f55f-bfda-4a8b-9851-95cef1a703c4"/>
+<p:properties xmlns:p="http://schemas.microsoft.com/office/2006/metadata/properties" xmlns:xsi="http://www.w3.org/2001/XMLSchema-instance" xmlns:pc="http://schemas.microsoft.com/office/infopath/2007/PartnerControls">
+  <documentManagement/>
+</p:properties>
+</file>
+
+<file path=customXml/item2.xml><?xml version="1.0" encoding="utf-8"?>
+<?mso-contentType ?>
+<FormTemplates xmlns="http://schemas.microsoft.com/sharepoint/v3/contenttype/forms">
+  <Display>DocumentLibraryForm</Display>
+  <Edit>DocumentLibraryForm</Edit>
+  <New>DocumentLibraryForm</New>
+</FormTemplates>
+</file>
+
+<file path=customXml/item3.xml><?xml version="1.0" encoding="utf-8"?>
+<ct:contentTypeSchema xmlns:ct="http://schemas.microsoft.com/office/2006/metadata/contentType" xmlns:ma="http://schemas.microsoft.com/office/2006/metadata/properties/metaAttributes" ct:_="" ma:_="" ma:contentTypeName="Document" ma:contentTypeID="0x0101002150F9E13E4DB341AD798B7DFE367926" ma:contentTypeVersion="9" ma:contentTypeDescription="Create a new document." ma:contentTypeScope="" ma:versionID="6539a8e33497c843b558e4381cd9bf3a">
+  <xsd:schema xmlns:xsd="http://www.w3.org/2001/XMLSchema" xmlns:xs="http://www.w3.org/2001/XMLSchema" xmlns:p="http://schemas.microsoft.com/office/2006/metadata/properties" xmlns:ns2="2f7f3735-0479-41e9-b500-9d501c7e9a5a" targetNamespace="http://schemas.microsoft.com/office/2006/metadata/properties" ma:root="true" ma:fieldsID="5dfb0700acccaf574b582908206ca623" ns2:_="">
+    <xsd:import namespace="2f7f3735-0479-41e9-b500-9d501c7e9a5a"/>
     <xsd:element name="properties">
       <xsd:complexType>
         <xsd:sequence>
           <xsd:element name="documentManagement">
             <xsd:complexType>
               <xsd:all>
-                <xsd:element ref="ns3:MediaServiceMetadata" minOccurs="0"/>
-                <xsd:element ref="ns3:MediaServiceFastMetadata" minOccurs="0"/>
-                <xsd:element ref="ns3:MediaServiceAutoTags" minOccurs="0"/>
-                <xsd:element ref="ns3:MediaServiceOCR" minOccurs="0"/>
-                <xsd:element ref="ns3:MediaServiceDateTaken" minOccurs="0"/>
-                <xsd:element ref="ns3:MediaServiceLocation" minOccurs="0"/>
-                <xsd:element ref="ns3:MediaServiceGenerationTime" minOccurs="0"/>
-                <xsd:element ref="ns3:MediaServiceEventHashCode" minOccurs="0"/>
-                <xsd:element ref="ns3:MediaServiceAutoKeyPoints" minOccurs="0"/>
-                <xsd:element ref="ns3:MediaServiceKeyPoints" minOccurs="0"/>
-                <xsd:element ref="ns1:_ip_UnifiedCompliancePolicyProperties" minOccurs="0"/>
-                <xsd:element ref="ns1:_ip_UnifiedCompliancePolicyUIAction" minOccurs="0"/>
-                <xsd:element ref="ns4:SharedWithUsers" minOccurs="0"/>
-                <xsd:element ref="ns4:SharedWithDetails" minOccurs="0"/>
-                <xsd:element ref="ns4:SharingHintHash" minOccurs="0"/>
+                <xsd:element ref="ns2:MediaServiceMetadata" minOccurs="0"/>
+                <xsd:element ref="ns2:MediaServiceFastMetadata" minOccurs="0"/>
+                <xsd:element ref="ns2:MediaServiceAutoTags" minOccurs="0"/>
+                <xsd:element ref="ns2:MediaServiceOCR" minOccurs="0"/>
+                <xsd:element ref="ns2:MediaServiceGenerationTime" minOccurs="0"/>
+                <xsd:element ref="ns2:MediaServiceEventHashCode" minOccurs="0"/>
+                <xsd:element ref="ns2:MediaServiceDateTaken" minOccurs="0"/>
+                <xsd:element ref="ns2:MediaServiceAutoKeyPoints" minOccurs="0"/>
+                <xsd:element ref="ns2:MediaServiceKeyPoints" minOccurs="0"/>
               </xsd:all>
             </xsd:complexType>
           </xsd:element>
@@ -861,21 +1794,7 @@
       </xsd:complexType>
     </xsd:element>
   </xsd:schema>
-  <xsd:schema xmlns:xsd="http://www.w3.org/2001/XMLSchema" xmlns:xs="http://www.w3.org/2001/XMLSchema" xmlns:dms="http://schemas.microsoft.com/office/2006/documentManagement/types" xmlns:pc="http://schemas.microsoft.com/office/infopath/2007/PartnerControls" targetNamespace="http://schemas.microsoft.com/sharepoint/v3" elementFormDefault="qualified">
-    <xsd:import namespace="http://schemas.microsoft.com/office/2006/documentManagement/types"/>
-    <xsd:import namespace="http://schemas.microsoft.com/office/infopath/2007/PartnerControls"/>
-    <xsd:element name="_ip_UnifiedCompliancePolicyProperties" ma:index="18" nillable="true" ma:displayName="Unified Compliance Policy Properties" ma:hidden="true" ma:internalName="_ip_UnifiedCompliancePolicyProperties">
-      <xsd:simpleType>
-        <xsd:restriction base="dms:Note"/>
-      </xsd:simpleType>
-    </xsd:element>
-    <xsd:element name="_ip_UnifiedCompliancePolicyUIAction" ma:index="19" nillable="true" ma:displayName="Unified Compliance Policy UI Action" ma:hidden="true" ma:internalName="_ip_UnifiedCompliancePolicyUIAction">
-      <xsd:simpleType>
-        <xsd:restriction base="dms:Text"/>
-      </xsd:simpleType>
-    </xsd:element>
-  </xsd:schema>
-  <xsd:schema xmlns:xsd="http://www.w3.org/2001/XMLSchema" xmlns:xs="http://www.w3.org/2001/XMLSchema" xmlns:dms="http://schemas.microsoft.com/office/2006/documentManagement/types" xmlns:pc="http://schemas.microsoft.com/office/infopath/2007/PartnerControls" targetNamespace="e5534d40-f1d9-4afa-a0cb-14840b2e9f95" elementFormDefault="qualified">
+  <xsd:schema xmlns:xsd="http://www.w3.org/2001/XMLSchema" xmlns:xs="http://www.w3.org/2001/XMLSchema" xmlns:dms="http://schemas.microsoft.com/office/2006/documentManagement/types" xmlns:pc="http://schemas.microsoft.com/office/infopath/2007/PartnerControls" targetNamespace="2f7f3735-0479-41e9-b500-9d501c7e9a5a" elementFormDefault="qualified">
     <xsd:import namespace="http://schemas.microsoft.com/office/2006/documentManagement/types"/>
     <xsd:import namespace="http://schemas.microsoft.com/office/infopath/2007/PartnerControls"/>
     <xsd:element name="MediaServiceMetadata" ma:index="8" nillable="true" ma:displayName="MediaServiceMetadata" ma:hidden="true" ma:internalName="MediaServiceMetadata" ma:readOnly="true">
@@ -900,71 +1819,31 @@
         </xsd:restriction>
       </xsd:simpleType>
     </xsd:element>
-    <xsd:element name="MediaServiceDateTaken" ma:index="12" nillable="true" ma:displayName="MediaServiceDateTaken" ma:hidden="true" ma:internalName="MediaServiceDateTaken" ma:readOnly="true">
+    <xsd:element name="MediaServiceGenerationTime" ma:index="12" nillable="true" ma:displayName="MediaServiceGenerationTime" ma:hidden="true" ma:internalName="MediaServiceGenerationTime" ma:readOnly="true">
       <xsd:simpleType>
         <xsd:restriction base="dms:Text"/>
       </xsd:simpleType>
     </xsd:element>
-    <xsd:element name="MediaServiceLocation" ma:index="13" nillable="true" ma:displayName="Location" ma:internalName="MediaServiceLocation" ma:readOnly="true">
+    <xsd:element name="MediaServiceEventHashCode" ma:index="13" nillable="true" ma:displayName="MediaServiceEventHashCode" ma:hidden="true" ma:internalName="MediaServiceEventHashCode" ma:readOnly="true">
       <xsd:simpleType>
         <xsd:restriction base="dms:Text"/>
       </xsd:simpleType>
     </xsd:element>
-    <xsd:element name="MediaServiceGenerationTime" ma:index="14" nillable="true" ma:displayName="MediaServiceGenerationTime" ma:hidden="true" ma:internalName="MediaServiceGenerationTime" ma:readOnly="true">
+    <xsd:element name="MediaServiceDateTaken" ma:index="14" nillable="true" ma:displayName="MediaServiceDateTaken" ma:hidden="true" ma:internalName="MediaServiceDateTaken" ma:readOnly="true">
       <xsd:simpleType>
         <xsd:restriction base="dms:Text"/>
       </xsd:simpleType>
     </xsd:element>
-    <xsd:element name="MediaServiceEventHashCode" ma:index="15" nillable="true" ma:displayName="MediaServiceEventHashCode" ma:hidden="true" ma:internalName="MediaServiceEventHashCode" ma:readOnly="true">
-      <xsd:simpleType>
-        <xsd:restriction base="dms:Text"/>
-      </xsd:simpleType>
-    </xsd:element>
-    <xsd:element name="MediaServiceAutoKeyPoints" ma:index="16" nillable="true" ma:displayName="MediaServiceAutoKeyPoints" ma:hidden="true" ma:internalName="MediaServiceAutoKeyPoints" ma:readOnly="true">
+    <xsd:element name="MediaServiceAutoKeyPoints" ma:index="15" nillable="true" ma:displayName="MediaServiceAutoKeyPoints" ma:hidden="true" ma:internalName="MediaServiceAutoKeyPoints" ma:readOnly="true">
       <xsd:simpleType>
         <xsd:restriction base="dms:Note"/>
       </xsd:simpleType>
     </xsd:element>
-    <xsd:element name="MediaServiceKeyPoints" ma:index="17" nillable="true" ma:displayName="KeyPoints" ma:internalName="MediaServiceKeyPoints" ma:readOnly="true">
+    <xsd:element name="MediaServiceKeyPoints" ma:index="16" nillable="true" ma:displayName="KeyPoints" ma:internalName="MediaServiceKeyPoints" ma:readOnly="true">
       <xsd:simpleType>
         <xsd:restriction base="dms:Note">
           <xsd:maxLength value="255"/>
         </xsd:restriction>
-      </xsd:simpleType>
-    </xsd:element>
-  </xsd:schema>
-  <xsd:schema xmlns:xsd="http://www.w3.org/2001/XMLSchema" xmlns:xs="http://www.w3.org/2001/XMLSchema" xmlns:dms="http://schemas.microsoft.com/office/2006/documentManagement/types" xmlns:pc="http://schemas.microsoft.com/office/infopath/2007/PartnerControls" targetNamespace="df82f55f-bfda-4a8b-9851-95cef1a703c4" elementFormDefault="qualified">
-    <xsd:import namespace="http://schemas.microsoft.com/office/2006/documentManagement/types"/>
-    <xsd:import namespace="http://schemas.microsoft.com/office/infopath/2007/PartnerControls"/>
-    <xsd:element name="SharedWithUsers" ma:index="20" nillable="true" ma:displayName="Shared With" ma:internalName="SharedWithUsers" ma:readOnly="true">
-      <xsd:complexType>
-        <xsd:complexContent>
-          <xsd:extension base="dms:UserMulti">
-            <xsd:sequence>
-              <xsd:element name="UserInfo" minOccurs="0" maxOccurs="unbounded">
-                <xsd:complexType>
-                  <xsd:sequence>
-                    <xsd:element name="DisplayName" type="xsd:string" minOccurs="0"/>
-                    <xsd:element name="AccountId" type="dms:UserId" minOccurs="0" nillable="true"/>
-                    <xsd:element name="AccountType" type="xsd:string" minOccurs="0"/>
-                  </xsd:sequence>
-                </xsd:complexType>
-              </xsd:element>
-            </xsd:sequence>
-          </xsd:extension>
-        </xsd:complexContent>
-      </xsd:complexType>
-    </xsd:element>
-    <xsd:element name="SharedWithDetails" ma:index="21" nillable="true" ma:displayName="Shared With Details" ma:internalName="SharedWithDetails" ma:readOnly="true">
-      <xsd:simpleType>
-        <xsd:restriction base="dms:Note">
-          <xsd:maxLength value="255"/>
-        </xsd:restriction>
-      </xsd:simpleType>
-    </xsd:element>
-    <xsd:element name="SharingHintHash" ma:index="22" nillable="true" ma:displayName="Sharing Hint Hash" ma:hidden="true" ma:internalName="SharingHintHash" ma:readOnly="true">
-      <xsd:simpleType>
-        <xsd:restriction base="dms:Text"/>
       </xsd:simpleType>
     </xsd:element>
   </xsd:schema>
@@ -1067,40 +1946,18 @@
 </ct:contentTypeSchema>
 </file>
 
-<file path=customXml/item2.xml><?xml version="1.0" encoding="utf-8"?>
-<?mso-contentType ?>
-<FormTemplates xmlns="http://schemas.microsoft.com/sharepoint/v3/contenttype/forms">
-  <Display>DocumentLibraryForm</Display>
-  <Edit>DocumentLibraryForm</Edit>
-  <New>DocumentLibraryForm</New>
-</FormTemplates>
-</file>
-
-<file path=customXml/item3.xml><?xml version="1.0" encoding="utf-8"?>
-<p:properties xmlns:p="http://schemas.microsoft.com/office/2006/metadata/properties" xmlns:xsi="http://www.w3.org/2001/XMLSchema-instance" xmlns:pc="http://schemas.microsoft.com/office/infopath/2007/PartnerControls">
-  <documentManagement>
-    <_ip_UnifiedCompliancePolicyUIAction xmlns="http://schemas.microsoft.com/sharepoint/v3" xsi:nil="true"/>
-    <_ip_UnifiedCompliancePolicyProperties xmlns="http://schemas.microsoft.com/sharepoint/v3" xsi:nil="true"/>
-  </documentManagement>
-</p:properties>
-</file>
-
 <file path=customXml/itemProps1.xml><?xml version="1.0" encoding="utf-8"?>
-<ds:datastoreItem xmlns:ds="http://schemas.openxmlformats.org/officeDocument/2006/customXml" ds:itemID="{B7D29AAB-A190-462F-9D53-6A5A84AEA1E0}">
+<ds:datastoreItem xmlns:ds="http://schemas.openxmlformats.org/officeDocument/2006/customXml" ds:itemID="{25004A95-4987-4DC1-A4C8-4A16C61F3BED}">
   <ds:schemaRefs>
-    <ds:schemaRef ds:uri="http://schemas.microsoft.com/office/2006/metadata/contentType"/>
-    <ds:schemaRef ds:uri="http://schemas.microsoft.com/office/2006/metadata/properties/metaAttributes"/>
-    <ds:schemaRef ds:uri="http://www.w3.org/2001/XMLSchema"/>
+    <ds:schemaRef ds:uri="http://purl.org/dc/elements/1.1/"/>
+    <ds:schemaRef ds:uri="http://schemas.microsoft.com/office/2006/documentManagement/types"/>
+    <ds:schemaRef ds:uri="2f7f3735-0479-41e9-b500-9d501c7e9a5a"/>
+    <ds:schemaRef ds:uri="http://purl.org/dc/terms/"/>
+    <ds:schemaRef ds:uri="http://schemas.openxmlformats.org/package/2006/metadata/core-properties"/>
+    <ds:schemaRef ds:uri="http://purl.org/dc/dcmitype/"/>
+    <ds:schemaRef ds:uri="http://schemas.microsoft.com/office/infopath/2007/PartnerControls"/>
     <ds:schemaRef ds:uri="http://schemas.microsoft.com/office/2006/metadata/properties"/>
-    <ds:schemaRef ds:uri="http://schemas.microsoft.com/sharepoint/v3"/>
-    <ds:schemaRef ds:uri="e5534d40-f1d9-4afa-a0cb-14840b2e9f95"/>
-    <ds:schemaRef ds:uri="df82f55f-bfda-4a8b-9851-95cef1a703c4"/>
-    <ds:schemaRef ds:uri="http://schemas.microsoft.com/office/2006/documentManagement/types"/>
-    <ds:schemaRef ds:uri="http://schemas.microsoft.com/office/infopath/2007/PartnerControls"/>
-    <ds:schemaRef ds:uri="http://schemas.openxmlformats.org/package/2006/metadata/core-properties"/>
-    <ds:schemaRef ds:uri="http://purl.org/dc/elements/1.1/"/>
-    <ds:schemaRef ds:uri="http://purl.org/dc/terms/"/>
-    <ds:schemaRef ds:uri="http://schemas.microsoft.com/internal/obd"/>
+    <ds:schemaRef ds:uri="http://www.w3.org/XML/1998/namespace"/>
   </ds:schemaRefs>
 </ds:datastoreItem>
 </file>
@@ -1114,19 +1971,19 @@
 </file>
 
 <file path=customXml/itemProps3.xml><?xml version="1.0" encoding="utf-8"?>
-<ds:datastoreItem xmlns:ds="http://schemas.openxmlformats.org/officeDocument/2006/customXml" ds:itemID="{25004A95-4987-4DC1-A4C8-4A16C61F3BED}">
+<ds:datastoreItem xmlns:ds="http://schemas.openxmlformats.org/officeDocument/2006/customXml" ds:itemID="{4D6FE5B7-2F78-42AE-96C2-0F2CA4E45370}">
   <ds:schemaRefs>
+    <ds:schemaRef ds:uri="http://schemas.microsoft.com/office/2006/metadata/contentType"/>
+    <ds:schemaRef ds:uri="http://schemas.microsoft.com/office/2006/metadata/properties/metaAttributes"/>
+    <ds:schemaRef ds:uri="http://www.w3.org/2001/XMLSchema"/>
+    <ds:schemaRef ds:uri="http://schemas.microsoft.com/office/2006/metadata/properties"/>
+    <ds:schemaRef ds:uri="2f7f3735-0479-41e9-b500-9d501c7e9a5a"/>
     <ds:schemaRef ds:uri="http://schemas.microsoft.com/office/2006/documentManagement/types"/>
+    <ds:schemaRef ds:uri="http://schemas.microsoft.com/office/infopath/2007/PartnerControls"/>
+    <ds:schemaRef ds:uri="http://schemas.openxmlformats.org/package/2006/metadata/core-properties"/>
+    <ds:schemaRef ds:uri="http://purl.org/dc/elements/1.1/"/>
     <ds:schemaRef ds:uri="http://purl.org/dc/terms/"/>
-    <ds:schemaRef ds:uri="df82f55f-bfda-4a8b-9851-95cef1a703c4"/>
-    <ds:schemaRef ds:uri="http://purl.org/dc/dcmitype/"/>
-    <ds:schemaRef ds:uri="http://purl.org/dc/elements/1.1/"/>
-    <ds:schemaRef ds:uri="http://schemas.microsoft.com/office/2006/metadata/properties"/>
-    <ds:schemaRef ds:uri="http://schemas.openxmlformats.org/package/2006/metadata/core-properties"/>
-    <ds:schemaRef ds:uri="http://schemas.microsoft.com/office/infopath/2007/PartnerControls"/>
-    <ds:schemaRef ds:uri="e5534d40-f1d9-4afa-a0cb-14840b2e9f95"/>
-    <ds:schemaRef ds:uri="http://schemas.microsoft.com/sharepoint/v3"/>
-    <ds:schemaRef ds:uri="http://www.w3.org/XML/1998/namespace"/>
+    <ds:schemaRef ds:uri="http://schemas.microsoft.com/internal/obd"/>
   </ds:schemaRefs>
 </ds:datastoreItem>
 </file>
</xml_diff>